<commit_message>
Replace stub credentials values with actual credentials
</commit_message>
<xml_diff>
--- a/appendix/report.docx
+++ b/appendix/report.docx
@@ -236,8 +236,14 @@
         <w:rPr/>
       </w:pPr>
       <w:r>
-        <w:rPr/>
-        <w:t>Фамилия Имя Отчество, БФИ-2202</w:t>
+        <w:rPr>
+          <w:lang w:val="ru-RU"/>
+        </w:rPr>
+        <w:t>Сидорук Данил Вадимович</w:t>
+      </w:r>
+      <w:r>
+        <w:rPr/>
+        <w:t>, БФИ-2202</w:t>
       </w:r>
     </w:p>
     <w:p>

</xml_diff>